<commit_message>
Did all the excercies
</commit_message>
<xml_diff>
--- a/BegrippenC.docx
+++ b/BegrippenC.docx
@@ -1152,6 +1152,73 @@
             <w:proofErr w:type="spellEnd"/>
             <w:r>
               <w:t xml:space="preserve"> implementeren</w:t>
+            </w:r>
+          </w:p>
+        </w:tc>
+      </w:tr>
+      <w:tr>
+        <w:tc>
+          <w:tcPr>
+            <w:tcW w:w="4531" w:type="dxa"/>
+          </w:tcPr>
+          <w:p>
+            <w:r>
+              <w:t>CTRL +.</w:t>
+            </w:r>
+          </w:p>
+        </w:tc>
+        <w:tc>
+          <w:tcPr>
+            <w:tcW w:w="4531" w:type="dxa"/>
+          </w:tcPr>
+          <w:p>
+            <w:proofErr w:type="spellStart"/>
+            <w:r>
+              <w:t>Overriden</w:t>
+            </w:r>
+            <w:proofErr w:type="spellEnd"/>
+            <w:r>
+              <w:t xml:space="preserve"> automatisch</w:t>
+            </w:r>
+          </w:p>
+        </w:tc>
+      </w:tr>
+      <w:tr>
+        <w:tc>
+          <w:tcPr>
+            <w:tcW w:w="4531" w:type="dxa"/>
+          </w:tcPr>
+          <w:p>
+            <w:proofErr w:type="spellStart"/>
+            <w:r>
+              <w:t>Canvas.FindName</w:t>
+            </w:r>
+            <w:proofErr w:type="spellEnd"/>
+            <w:r>
+              <w:t>()</w:t>
+            </w:r>
+          </w:p>
+        </w:tc>
+        <w:tc>
+          <w:tcPr>
+            <w:tcW w:w="4531" w:type="dxa"/>
+          </w:tcPr>
+          <w:p>
+            <w:proofErr w:type="spellStart"/>
+            <w:r>
+              <w:t>Gets</w:t>
+            </w:r>
+            <w:proofErr w:type="spellEnd"/>
+            <w:r>
+              <w:t xml:space="preserve"> de naam van de canvas voor bv 5 canvassen te vullen in een </w:t>
+            </w:r>
+            <w:proofErr w:type="spellStart"/>
+            <w:r>
+              <w:t>for</w:t>
+            </w:r>
+            <w:proofErr w:type="spellEnd"/>
+            <w:r>
+              <w:t xml:space="preserve"> lus.</w:t>
             </w:r>
             <w:bookmarkStart w:id="0" w:name="_GoBack"/>
             <w:bookmarkEnd w:id="0"/>

</xml_diff>